<commit_message>
-Updated test sheet with user details needed
</commit_message>
<xml_diff>
--- a/working_documents/Milestone4/Usability Testing 1.docx
+++ b/working_documents/Milestone4/Usability Testing 1.docx
@@ -21,7 +21,22 @@
       <w:pPr>
         <w:pStyle w:val="Heading3"/>
       </w:pPr>
+      <w:bookmarkStart w:id="0" w:name="_GoBack"/>
+      <w:r>
+        <w:t xml:space="preserve">Tester Name: </w:t>
+      </w:r>
     </w:p>
+    <w:p>
+      <w:r>
+        <w:t>Tester Mobile:</w:t>
+      </w:r>
+    </w:p>
+    <w:p>
+      <w:r>
+        <w:t>Tester Address:</w:t>
+      </w:r>
+    </w:p>
+    <w:bookmarkEnd w:id="0"/>
     <w:p>
       <w:pPr>
         <w:pStyle w:val="Heading3"/>
@@ -109,10 +124,7 @@
         <w:t xml:space="preserve">Scenario </w:t>
       </w:r>
       <w:r>
-        <w:t>2</w:t>
-      </w:r>
-      <w:r>
-        <w:t xml:space="preserve"> </w:t>
+        <w:t xml:space="preserve">2 </w:t>
       </w:r>
     </w:p>
     <w:p>
@@ -707,8 +719,6 @@
                 <w:szCs w:val="22"/>
               </w:rPr>
             </w:pPr>
-            <w:bookmarkStart w:id="0" w:name="_GoBack"/>
-            <w:bookmarkEnd w:id="0"/>
           </w:p>
         </w:tc>
       </w:tr>
@@ -2213,7 +2223,7 @@
   <a:extraClrSchemeLst/>
   <a:extLst>
     <a:ext uri="{05A4C25C-085E-4340-85A3-A5531E510DB2}">
-      <thm15:themeFamily xmlns:thm15="http://schemas.microsoft.com/office/thememl/2012/main" xmlns="" name="Office Theme" id="{62F939B6-93AF-4DB8-9C6B-D6C7DFDC589F}" vid="{4A3C46E8-61CC-4603-A589-7422A47A8E4A}"/>
+      <thm15:themeFamily xmlns="" xmlns:thm15="http://schemas.microsoft.com/office/thememl/2012/main" name="Office Theme" id="{62F939B6-93AF-4DB8-9C6B-D6C7DFDC589F}" vid="{4A3C46E8-61CC-4603-A589-7422A47A8E4A}"/>
     </a:ext>
   </a:extLst>
 </a:theme>

</xml_diff>

<commit_message>
-Completed usability testing 1
</commit_message>
<xml_diff>
--- a/working_documents/Milestone4/Usability Testing 1.docx
+++ b/working_documents/Milestone4/Usability Testing 1.docx
@@ -21,22 +21,43 @@
       <w:pPr>
         <w:pStyle w:val="Heading3"/>
       </w:pPr>
-      <w:bookmarkStart w:id="0" w:name="_GoBack"/>
       <w:r>
         <w:t xml:space="preserve">Tester Name: </w:t>
+      </w:r>
+      <w:r>
+        <w:t>Laura Harris</w:t>
       </w:r>
     </w:p>
     <w:p>
       <w:r>
         <w:t>Tester Mobile:</w:t>
       </w:r>
+      <w:r>
+        <w:tab/>
+        <w:t xml:space="preserve"> 0400659326</w:t>
+      </w:r>
+      <w:bookmarkStart w:id="0" w:name="_GoBack"/>
+      <w:bookmarkEnd w:id="0"/>
     </w:p>
     <w:p>
       <w:r>
         <w:t>Tester Address:</w:t>
       </w:r>
+      <w:r>
+        <w:t xml:space="preserve"> 13 Gregory Ave, </w:t>
+      </w:r>
+      <w:proofErr w:type="spellStart"/>
+      <w:r>
+        <w:t>Padbury</w:t>
+      </w:r>
+      <w:proofErr w:type="spellEnd"/>
+      <w:r>
+        <w:t>, WA</w:t>
+      </w:r>
+      <w:r>
+        <w:t xml:space="preserve"> </w:t>
+      </w:r>
     </w:p>
-    <w:bookmarkEnd w:id="0"/>
     <w:p>
       <w:pPr>
         <w:pStyle w:val="Heading3"/>
@@ -684,6 +705,13 @@
                 <w:szCs w:val="22"/>
               </w:rPr>
             </w:pPr>
+            <w:r>
+              <w:rPr>
+                <w:rFonts w:cs="Arial"/>
+                <w:szCs w:val="22"/>
+              </w:rPr>
+              <w:t>Clicked on “Learn More” -&gt; Scrolled up and down a bit -&gt; Clicked on “Past Events” – Scrolled up and down a bit again -&gt; Found “Contact Us”</w:t>
+            </w:r>
           </w:p>
         </w:tc>
         <w:tc>
@@ -702,6 +730,30 @@
                 <w:szCs w:val="22"/>
               </w:rPr>
             </w:pPr>
+            <w:r>
+              <w:rPr>
+                <w:rFonts w:cs="Arial"/>
+                <w:szCs w:val="22"/>
+              </w:rPr>
+              <w:t>1</w:t>
+            </w:r>
+          </w:p>
+          <w:p>
+            <w:pPr>
+              <w:pStyle w:val="Tabletext"/>
+              <w:jc w:val="center"/>
+              <w:rPr>
+                <w:rFonts w:cs="Arial"/>
+                <w:szCs w:val="22"/>
+              </w:rPr>
+            </w:pPr>
+            <w:r>
+              <w:rPr>
+                <w:rFonts w:cs="Arial"/>
+                <w:szCs w:val="22"/>
+              </w:rPr>
+              <w:t>Completed with difficulty or help</w:t>
+            </w:r>
           </w:p>
         </w:tc>
         <w:tc>
@@ -719,6 +771,27 @@
                 <w:szCs w:val="22"/>
               </w:rPr>
             </w:pPr>
+            <w:r>
+              <w:rPr>
+                <w:rFonts w:cs="Arial"/>
+                <w:szCs w:val="22"/>
+              </w:rPr>
+              <w:t xml:space="preserve">The user went straight to the “Learn More” </w:t>
+            </w:r>
+            <w:r>
+              <w:rPr>
+                <w:rFonts w:cs="Arial"/>
+                <w:szCs w:val="22"/>
+              </w:rPr>
+              <w:t>page, which</w:t>
+            </w:r>
+            <w:r>
+              <w:rPr>
+                <w:rFonts w:cs="Arial"/>
+                <w:szCs w:val="22"/>
+              </w:rPr>
+              <w:t xml:space="preserve"> does appear to make sense, however there isn’t a specific location for industry people to look for how to get involved information. </w:t>
+            </w:r>
           </w:p>
         </w:tc>
       </w:tr>
@@ -747,6 +820,7 @@
               </w:rPr>
             </w:pPr>
             <w:r>
+              <w:lastRenderedPageBreak/>
               <w:t xml:space="preserve">Scenario </w:t>
             </w:r>
             <w:r>
@@ -769,6 +843,55 @@
                 <w:szCs w:val="22"/>
               </w:rPr>
             </w:pPr>
+            <w:r>
+              <w:rPr>
+                <w:rFonts w:cs="Arial"/>
+                <w:szCs w:val="22"/>
+              </w:rPr>
+              <w:t xml:space="preserve">Clicked on “Learn More” -&gt; Scrolled to “FAQ” -&gt; </w:t>
+            </w:r>
+            <w:r>
+              <w:rPr>
+                <w:rFonts w:cs="Arial"/>
+                <w:szCs w:val="22"/>
+              </w:rPr>
+              <w:t>Clicked on “Past Events” –</w:t>
+            </w:r>
+            <w:r>
+              <w:rPr>
+                <w:rFonts w:cs="Arial"/>
+                <w:szCs w:val="22"/>
+              </w:rPr>
+              <w:t>&gt;</w:t>
+            </w:r>
+            <w:r>
+              <w:rPr>
+                <w:rFonts w:cs="Arial"/>
+                <w:szCs w:val="22"/>
+              </w:rPr>
+              <w:t xml:space="preserve"> Clicked on “Code Fair 2017” –</w:t>
+            </w:r>
+            <w:r>
+              <w:rPr>
+                <w:rFonts w:cs="Arial"/>
+                <w:szCs w:val="22"/>
+              </w:rPr>
+              <w:t>&gt;</w:t>
+            </w:r>
+            <w:r>
+              <w:rPr>
+                <w:rFonts w:cs="Arial"/>
+                <w:szCs w:val="22"/>
+              </w:rPr>
+              <w:t xml:space="preserve"> Scrolled down, found “Industry Employer Speed Dating”</w:t>
+            </w:r>
+            <w:r>
+              <w:rPr>
+                <w:rFonts w:cs="Arial"/>
+                <w:szCs w:val="22"/>
+              </w:rPr>
+              <w:t xml:space="preserve"> -&gt; Clicked on “Sign Up”</w:t>
+            </w:r>
           </w:p>
         </w:tc>
         <w:tc>
@@ -787,6 +910,30 @@
                 <w:szCs w:val="22"/>
               </w:rPr>
             </w:pPr>
+            <w:r>
+              <w:rPr>
+                <w:rFonts w:cs="Arial"/>
+                <w:szCs w:val="22"/>
+              </w:rPr>
+              <w:t>1</w:t>
+            </w:r>
+          </w:p>
+          <w:p>
+            <w:pPr>
+              <w:pStyle w:val="Tabletext"/>
+              <w:jc w:val="center"/>
+              <w:rPr>
+                <w:rFonts w:cs="Arial"/>
+                <w:szCs w:val="22"/>
+              </w:rPr>
+            </w:pPr>
+            <w:r>
+              <w:rPr>
+                <w:rFonts w:cs="Arial"/>
+                <w:szCs w:val="22"/>
+              </w:rPr>
+              <w:t>Completed with difficulty or help</w:t>
+            </w:r>
           </w:p>
         </w:tc>
         <w:tc>
@@ -804,6 +951,27 @@
                 <w:szCs w:val="22"/>
               </w:rPr>
             </w:pPr>
+            <w:r>
+              <w:rPr>
+                <w:rFonts w:cs="Arial"/>
+                <w:szCs w:val="22"/>
+              </w:rPr>
+              <w:t>The user again went straight to “Learn More” and didn’t scroll down straight away. After this went to past events, but more out of just confirming it wasn’t there because that was the last link. Then with a hint clicked back on Code Fair 2017 (home page) and scrolled down to “</w:t>
+            </w:r>
+            <w:r>
+              <w:rPr>
+                <w:rFonts w:cs="Arial"/>
+                <w:szCs w:val="22"/>
+              </w:rPr>
+              <w:t>WANT TO SHOW OFF YOUR CODING SKILLS?</w:t>
+            </w:r>
+            <w:r>
+              <w:rPr>
+                <w:rFonts w:cs="Arial"/>
+                <w:szCs w:val="22"/>
+              </w:rPr>
+              <w:t>’ Confirming requirement. Clicked on Sign Up straight away.</w:t>
+            </w:r>
           </w:p>
         </w:tc>
       </w:tr>

</xml_diff>